<commit_message>
se ha quitado gitIgnore
</commit_message>
<xml_diff>
--- a/Docuementacion/N8-L3[1].docx
+++ b/Docuementacion/N8-L3[1].docx
@@ -1297,10 +1297,18 @@
               <w:t xml:space="preserve">Desarrollo </w:t>
             </w:r>
             <w:r>
-              <w:t xml:space="preserve">de una aplicación web para una </w:t>
+              <w:t xml:space="preserve">de una aplicación web para </w:t>
+            </w:r>
+            <w:proofErr w:type="gramStart"/>
+            <w:r>
+              <w:t xml:space="preserve">una </w:t>
             </w:r>
             <w:r>
-              <w:t>gestor de tutoriales.</w:t>
+              <w:t>gestor</w:t>
+            </w:r>
+            <w:proofErr w:type="gramEnd"/>
+            <w:r>
+              <w:t xml:space="preserve"> de tutoriales.</w:t>
             </w:r>
           </w:p>
           <w:p>
@@ -1415,7 +1423,19 @@
                     <w:t xml:space="preserve">R1. </w:t>
                   </w:r>
                   <w:r>
-                    <w:t>Registro de Usuarios</w:t>
+                    <w:t>Regist</w:t>
+                  </w:r>
+                  <w:r>
+                    <w:t>rar</w:t>
+                  </w:r>
+                  <w:r>
+                    <w:t xml:space="preserve"> </w:t>
+                  </w:r>
+                  <w:r>
+                    <w:t>u</w:t>
+                  </w:r>
+                  <w:r>
+                    <w:t>suarios</w:t>
                   </w:r>
                 </w:p>
               </w:tc>
@@ -1688,12 +1708,38 @@
                     </w:rPr>
                     <w:t xml:space="preserve">R2- </w:t>
                   </w:r>
-                  <w:r>
-                    <w:rPr>
-                      <w:lang w:val="es-419" w:eastAsia="es-419"/>
-                    </w:rPr>
-                    <w:t>Inicio de Sesión</w:t>
-                  </w:r>
+                  <w:proofErr w:type="gramStart"/>
+                  <w:r>
+                    <w:rPr>
+                      <w:lang w:val="es-419" w:eastAsia="es-419"/>
+                    </w:rPr>
+                    <w:t>Inici</w:t>
+                  </w:r>
+                  <w:r>
+                    <w:rPr>
+                      <w:lang w:val="es-419" w:eastAsia="es-419"/>
+                    </w:rPr>
+                    <w:t xml:space="preserve">ar </w:t>
+                  </w:r>
+                  <w:r>
+                    <w:rPr>
+                      <w:lang w:val="es-419" w:eastAsia="es-419"/>
+                    </w:rPr>
+                    <w:t xml:space="preserve"> </w:t>
+                  </w:r>
+                  <w:r>
+                    <w:rPr>
+                      <w:lang w:val="es-419" w:eastAsia="es-419"/>
+                    </w:rPr>
+                    <w:t>s</w:t>
+                  </w:r>
+                  <w:r>
+                    <w:rPr>
+                      <w:lang w:val="es-419" w:eastAsia="es-419"/>
+                    </w:rPr>
+                    <w:t>esión</w:t>
+                  </w:r>
+                  <w:proofErr w:type="gramEnd"/>
                 </w:p>
               </w:tc>
             </w:tr>
@@ -1952,7 +1998,7 @@
                     <w:t>r</w:t>
                   </w:r>
                   <w:r>
-                    <w:t xml:space="preserve">  PQRS</w:t>
+                    <w:t xml:space="preserve"> PQRS</w:t>
                   </w:r>
                 </w:p>
               </w:tc>
@@ -2203,13 +2249,10 @@
                     <w:t xml:space="preserve">4 </w:t>
                   </w:r>
                   <w:r>
+                    <w:t>Editar</w:t>
+                  </w:r>
+                  <w:r>
                     <w:t xml:space="preserve"> </w:t>
-                  </w:r>
-                  <w:r>
-                    <w:t>Edi</w:t>
-                  </w:r>
-                  <w:r>
-                    <w:t xml:space="preserve">tar </w:t>
                   </w:r>
                   <w:r>
                     <w:t>PQRS</w:t>
@@ -2738,7 +2781,13 @@
                     <w:t xml:space="preserve"> </w:t>
                   </w:r>
                   <w:r>
-                    <w:t>Respuesta a PQRS</w:t>
+                    <w:t>Resp</w:t>
+                  </w:r>
+                  <w:r>
+                    <w:t>onder</w:t>
+                  </w:r>
+                  <w:r>
+                    <w:t xml:space="preserve"> PQRS</w:t>
                   </w:r>
                 </w:p>
               </w:tc>
@@ -2991,7 +3040,19 @@
                     <w:t xml:space="preserve">7 </w:t>
                   </w:r>
                   <w:r>
-                    <w:t>Cambio de Estado de PQRS</w:t>
+                    <w:t>Camb</w:t>
+                  </w:r>
+                  <w:r>
+                    <w:t>iar</w:t>
+                  </w:r>
+                  <w:r>
+                    <w:t xml:space="preserve"> </w:t>
+                  </w:r>
+                  <w:r>
+                    <w:t>e</w:t>
+                  </w:r>
+                  <w:r>
+                    <w:t>stado de PQRS</w:t>
                   </w:r>
                 </w:p>
               </w:tc>
@@ -3255,7 +3316,13 @@
                     <w:t xml:space="preserve"> </w:t>
                   </w:r>
                   <w:r>
-                    <w:t>Notificación por Correo Electrónico</w:t>
+                    <w:t>Notifica</w:t>
+                  </w:r>
+                  <w:r>
+                    <w:t xml:space="preserve">r </w:t>
+                  </w:r>
+                  <w:r>
+                    <w:t>por Correo Electrónico</w:t>
                   </w:r>
                 </w:p>
               </w:tc>
@@ -3519,7 +3586,16 @@
                     <w:t xml:space="preserve"> </w:t>
                   </w:r>
                   <w:r>
-                    <w:t>Búsqueda y Filtros</w:t>
+                    <w:t>Bus</w:t>
+                  </w:r>
+                  <w:r>
+                    <w:t>car</w:t>
+                  </w:r>
+                  <w:r>
+                    <w:t xml:space="preserve"> y Filt</w:t>
+                  </w:r>
+                  <w:r>
+                    <w:t>rar</w:t>
                   </w:r>
                 </w:p>
               </w:tc>
@@ -3905,10 +3981,10 @@
                 <w:noProof/>
               </w:rPr>
               <w:drawing>
-                <wp:inline distT="0" distB="0" distL="0" distR="0" wp14:anchorId="3245BD08" wp14:editId="07ADA522">
-                  <wp:extent cx="6853555" cy="7129780"/>
-                  <wp:effectExtent l="0" t="0" r="4445" b="0"/>
-                  <wp:docPr id="584456147" name="Imagen 2"/>
+                <wp:inline distT="0" distB="0" distL="0" distR="0" wp14:anchorId="515B8D69" wp14:editId="4375896F">
+                  <wp:extent cx="6858000" cy="6246495"/>
+                  <wp:effectExtent l="0" t="0" r="0" b="1905"/>
+                  <wp:docPr id="1312147030" name="Imagen 1"/>
                   <wp:cNvGraphicFramePr>
                     <a:graphicFrameLocks xmlns:a="http://schemas.openxmlformats.org/drawingml/2006/main" noChangeAspect="1"/>
                   </wp:cNvGraphicFramePr>
@@ -3916,10 +3992,8 @@
                     <a:graphicData uri="http://schemas.openxmlformats.org/drawingml/2006/picture">
                       <pic:pic xmlns:pic="http://schemas.openxmlformats.org/drawingml/2006/picture">
                         <pic:nvPicPr>
-                          <pic:cNvPr id="0" name="Picture 1"/>
-                          <pic:cNvPicPr>
-                            <a:picLocks noChangeAspect="1" noChangeArrowheads="1"/>
-                          </pic:cNvPicPr>
+                          <pic:cNvPr id="1312147030" name="Imagen 1312147030"/>
+                          <pic:cNvPicPr/>
                         </pic:nvPicPr>
                         <pic:blipFill>
                           <a:blip r:embed="rId9">
@@ -3929,23 +4003,18 @@
                               </a:ext>
                             </a:extLst>
                           </a:blip>
-                          <a:srcRect/>
                           <a:stretch>
                             <a:fillRect/>
                           </a:stretch>
                         </pic:blipFill>
-                        <pic:spPr bwMode="auto">
+                        <pic:spPr>
                           <a:xfrm>
                             <a:off x="0" y="0"/>
-                            <a:ext cx="6853555" cy="7129780"/>
+                            <a:ext cx="6858000" cy="6246495"/>
                           </a:xfrm>
                           <a:prstGeom prst="rect">
                             <a:avLst/>
                           </a:prstGeom>
-                          <a:noFill/>
-                          <a:ln>
-                            <a:noFill/>
-                          </a:ln>
                         </pic:spPr>
                       </pic:pic>
                     </a:graphicData>
@@ -3986,7 +4055,6 @@
               <w:rPr>
                 <w:b/>
               </w:rPr>
-              <w:lastRenderedPageBreak/>
               <w:t>Requisitos Técnicos:</w:t>
             </w:r>
           </w:p>
@@ -4044,6 +4112,7 @@
               <w:jc w:val="both"/>
             </w:pPr>
             <w:r>
+              <w:lastRenderedPageBreak/>
               <w:t xml:space="preserve">4. Crear una interfaz web </w:t>
             </w:r>
             <w:r>
@@ -4183,31 +4252,6 @@
                 <w:bCs/>
               </w:rPr>
             </w:pPr>
-          </w:p>
-          <w:p>
-            <w:pPr>
-              <w:jc w:val="both"/>
-              <w:rPr>
-                <w:b/>
-                <w:bCs/>
-              </w:rPr>
-            </w:pPr>
-          </w:p>
-          <w:p>
-            <w:pPr>
-              <w:jc w:val="both"/>
-              <w:rPr>
-                <w:b/>
-                <w:bCs/>
-              </w:rPr>
-            </w:pPr>
-            <w:r>
-              <w:rPr>
-                <w:b/>
-                <w:bCs/>
-              </w:rPr>
-              <w:t>SCRIPT DE LA BASE DE DATOS</w:t>
-            </w:r>
           </w:p>
           <w:p>
             <w:pPr>

</xml_diff>